<commit_message>
Added capstone document and Logistic regression assignment
Signed-off-by: srinivasprashanth27 <prashanth.kandula27@gmail.com>
</commit_message>
<xml_diff>
--- a/capstone_docs/Capstone_project.docx
+++ b/capstone_docs/Capstone_project.docx
@@ -19,7 +19,16 @@
           <w:szCs w:val="44"/>
           <w:lang w:val="en-US"/>
         </w:rPr>
-        <w:t>Scene Text Recognition</w:t>
+        <w:t>Document</w:t>
+      </w:r>
+      <w:r>
+        <w:rPr>
+          <w:b/>
+          <w:sz w:val="44"/>
+          <w:szCs w:val="44"/>
+          <w:lang w:val="en-US"/>
+        </w:rPr>
+        <w:t xml:space="preserve"> Text Recognition</w:t>
       </w:r>
     </w:p>
     <w:p>
@@ -89,24 +98,56 @@
           <w:lang w:val="en-US"/>
         </w:rPr>
         <w:tab/>
-        <w:t xml:space="preserve">In this project we will be identifying the text present in the given image by using deep learning algorithms. </w:t>
-      </w:r>
-    </w:p>
-    <w:p>
-      <w:pPr>
-        <w:rPr>
-          <w:sz w:val="28"/>
-          <w:szCs w:val="28"/>
-          <w:lang w:val="en-US"/>
-        </w:rPr>
-      </w:pPr>
-      <w:r>
-        <w:rPr>
-          <w:sz w:val="28"/>
-          <w:szCs w:val="28"/>
-          <w:lang w:val="en-US"/>
-        </w:rPr>
-        <w:t xml:space="preserve">The main idea of project is to build an end to end application that accepts an image and returns the text present inside the image content. </w:t>
+        <w:t xml:space="preserve">In this project we will be identifying the text present in the given </w:t>
+      </w:r>
+      <w:r>
+        <w:rPr>
+          <w:sz w:val="28"/>
+          <w:szCs w:val="28"/>
+          <w:lang w:val="en-US"/>
+        </w:rPr>
+        <w:t>document/PDG</w:t>
+      </w:r>
+      <w:r>
+        <w:rPr>
+          <w:sz w:val="28"/>
+          <w:szCs w:val="28"/>
+          <w:lang w:val="en-US"/>
+        </w:rPr>
+        <w:t xml:space="preserve"> by using deep learning algorithms. </w:t>
+      </w:r>
+    </w:p>
+    <w:p>
+      <w:pPr>
+        <w:rPr>
+          <w:sz w:val="28"/>
+          <w:szCs w:val="28"/>
+          <w:lang w:val="en-US"/>
+        </w:rPr>
+      </w:pPr>
+      <w:r>
+        <w:rPr>
+          <w:sz w:val="28"/>
+          <w:szCs w:val="28"/>
+          <w:lang w:val="en-US"/>
+        </w:rPr>
+        <w:t>The main idea of project is to build an end to end application that accepts an image</w:t>
+      </w:r>
+      <w:r>
+        <w:rPr>
+          <w:sz w:val="28"/>
+          <w:szCs w:val="28"/>
+          <w:lang w:val="en-US"/>
+        </w:rPr>
+        <w:t>/document/PDF</w:t>
+      </w:r>
+      <w:r>
+        <w:rPr>
+          <w:sz w:val="28"/>
+          <w:szCs w:val="28"/>
+          <w:lang w:val="en-US"/>
+        </w:rPr>
+        <w:t xml:space="preserve"> and returns the text present inside the image content. </w:t>
       </w:r>
     </w:p>
     <w:p>
@@ -120,13 +161,13 @@
       <w:r>
         <w:rPr>
           <w:noProof/>
-          <w:lang w:eastAsia="en-GB"/>
+          <w:lang w:val="en-IN" w:eastAsia="en-IN"/>
         </w:rPr>
         <w:drawing>
-          <wp:inline distT="0" distB="0" distL="0" distR="0" wp14:anchorId="41186095" wp14:editId="588E51BD">
-            <wp:extent cx="4986925" cy="3221666"/>
-            <wp:effectExtent l="0" t="0" r="4445" b="0"/>
-            <wp:docPr id="1" name="Picture 1"/>
+          <wp:inline distT="0" distB="0" distL="0" distR="0" wp14:anchorId="5A97454D" wp14:editId="50E58928">
+            <wp:extent cx="5731510" cy="4277995"/>
+            <wp:effectExtent l="0" t="0" r="2540" b="8255"/>
+            <wp:docPr id="3" name="Picture 3"/>
             <wp:cNvGraphicFramePr>
               <a:graphicFrameLocks xmlns:a="http://schemas.openxmlformats.org/drawingml/2006/main" noChangeAspect="1"/>
             </wp:cNvGraphicFramePr>
@@ -146,7 +187,7 @@
                   <pic:spPr>
                     <a:xfrm>
                       <a:off x="0" y="0"/>
-                      <a:ext cx="5010733" cy="3237046"/>
+                      <a:ext cx="5731510" cy="4277995"/>
                     </a:xfrm>
                     <a:prstGeom prst="rect">
                       <a:avLst/>
@@ -173,24 +214,65 @@
           <w:szCs w:val="28"/>
           <w:lang w:val="en-US"/>
         </w:rPr>
-        <w:t xml:space="preserve">The entire idea of Scene text recognition is split into two sub tasks. One task would be text detection and the next one is to identify the text inside the detected regions. </w:t>
-      </w:r>
-    </w:p>
-    <w:p>
-      <w:pPr>
-        <w:rPr>
-          <w:sz w:val="28"/>
-          <w:szCs w:val="28"/>
-          <w:lang w:val="en-US"/>
-        </w:rPr>
-      </w:pPr>
-      <w:r>
-        <w:rPr>
-          <w:sz w:val="28"/>
-          <w:szCs w:val="28"/>
-          <w:lang w:val="en-US"/>
-        </w:rPr>
-        <w:t xml:space="preserve">The entire Scene text recognition can be summarized by using above image. Where we start with detecting the regions containing the image. The regions containing the images will be highlighted with some rectangular boxes as shown in the figure above. </w:t>
+        <w:t xml:space="preserve">The entire idea of </w:t>
+      </w:r>
+      <w:r>
+        <w:rPr>
+          <w:sz w:val="28"/>
+          <w:szCs w:val="28"/>
+          <w:lang w:val="en-US"/>
+        </w:rPr>
+        <w:t>document</w:t>
+      </w:r>
+      <w:r>
+        <w:rPr>
+          <w:sz w:val="28"/>
+          <w:szCs w:val="28"/>
+          <w:lang w:val="en-US"/>
+        </w:rPr>
+        <w:t xml:space="preserve"> text recognition is split into two sub tasks. One task would be text detection and the next one is to identify the text inside the detected regions. </w:t>
+      </w:r>
+    </w:p>
+    <w:p>
+      <w:pPr>
+        <w:rPr>
+          <w:sz w:val="28"/>
+          <w:szCs w:val="28"/>
+          <w:lang w:val="en-US"/>
+        </w:rPr>
+      </w:pPr>
+      <w:r>
+        <w:rPr>
+          <w:sz w:val="28"/>
+          <w:szCs w:val="28"/>
+          <w:lang w:val="en-US"/>
+        </w:rPr>
+        <w:t xml:space="preserve">The entire </w:t>
+      </w:r>
+      <w:r>
+        <w:rPr>
+          <w:sz w:val="28"/>
+          <w:szCs w:val="28"/>
+          <w:lang w:val="en-US"/>
+        </w:rPr>
+        <w:t>document</w:t>
+      </w:r>
+      <w:r>
+        <w:rPr>
+          <w:sz w:val="28"/>
+          <w:szCs w:val="28"/>
+          <w:lang w:val="en-US"/>
+        </w:rPr>
+        <w:t xml:space="preserve"> text recognition can be summarized by using above image. Where we start with detecting the regions containing the image. The </w:t>
+      </w:r>
+      <w:r>
+        <w:rPr>
+          <w:sz w:val="28"/>
+          <w:szCs w:val="28"/>
+          <w:lang w:val="en-US"/>
+        </w:rPr>
+        <w:lastRenderedPageBreak/>
+        <w:t xml:space="preserve">regions containing the images will be highlighted with some rectangular boxes as shown in the figure above. </w:t>
       </w:r>
     </w:p>
     <w:p>
@@ -224,7 +306,6 @@
           <w:szCs w:val="28"/>
           <w:lang w:val="en-US"/>
         </w:rPr>
-        <w:lastRenderedPageBreak/>
         <w:t>The entire process of text detection and recognition is implemented in a Pipeline.</w:t>
       </w:r>
     </w:p>
@@ -275,7 +356,7 @@
       <w:r>
         <w:rPr>
           <w:noProof/>
-          <w:lang w:eastAsia="en-GB"/>
+          <w:lang w:val="en-IN" w:eastAsia="en-IN"/>
         </w:rPr>
         <w:drawing>
           <wp:inline distT="0" distB="0" distL="0" distR="0" wp14:anchorId="2774814F" wp14:editId="3B24652E">
@@ -489,6 +570,7 @@
           <w:szCs w:val="28"/>
           <w:lang w:val="en-US"/>
         </w:rPr>
+        <w:lastRenderedPageBreak/>
         <w:t>Uniqueness of this algorithm is that it precisely predicts the oriented text segments</w:t>
       </w:r>
       <w:r>
@@ -542,7 +624,6 @@
           <w:szCs w:val="28"/>
           <w:lang w:val="en-US"/>
         </w:rPr>
-        <w:lastRenderedPageBreak/>
         <w:t>Text Recognition Algorithms</w:t>
       </w:r>
       <w:r>
@@ -679,15 +760,7 @@
           <w:szCs w:val="28"/>
           <w:lang w:val="en-US"/>
         </w:rPr>
-        <w:t>A CTC works as a transcription layer in a neural network</w:t>
-      </w:r>
-      <w:r>
-        <w:rPr>
-          <w:sz w:val="28"/>
-          <w:szCs w:val="28"/>
-          <w:lang w:val="en-US"/>
-        </w:rPr>
-        <w:t>. The output from the RNN is passed to this CTC which will create precise text from the predictions of each time step of RNN.</w:t>
+        <w:t>A CTC works as a transcription layer in a neural network. The output from the RNN is passed to this CTC which will create precise text from the predictions of each time step of RNN.</w:t>
       </w:r>
       <w:r>
         <w:rPr>
@@ -779,11 +852,10 @@
           <w:shd w:val="clear" w:color="auto" w:fill="FFFFFF"/>
         </w:rPr>
       </w:pPr>
-      <w:bookmarkStart w:id="0" w:name="_GoBack"/>
       <w:r>
         <w:rPr>
           <w:noProof/>
-          <w:lang w:eastAsia="en-GB"/>
+          <w:lang w:val="en-IN" w:eastAsia="en-IN"/>
         </w:rPr>
         <w:lastRenderedPageBreak/>
         <w:drawing>
@@ -822,7 +894,6 @@
           </wp:inline>
         </w:drawing>
       </w:r>
-      <w:bookmarkEnd w:id="0"/>
     </w:p>
     <w:p>
       <w:pPr>
@@ -881,12 +952,11 @@
           <w:szCs w:val="28"/>
           <w:shd w:val="clear" w:color="auto" w:fill="FFFFFF"/>
         </w:rPr>
-        <w:t xml:space="preserve">nd of Recurrent Neural Networks. Attention models are generally used to solve neural machine translation problems involving text sentences. Attention models tries to predict the output text by paying attention to few important words in the given input hence the name attention. </w:t>
-      </w:r>
-    </w:p>
-    <w:p>
-      <w:pPr>
-        <w:ind w:left="360"/>
+        <w:t>nd of Recurrent Neural Networks. Attention models are generally used to solve neural machine translation problems involving text sentences. Attention models tries to predict the output text by paying attention to few important words in the given input hence the n</w:t>
+      </w:r>
+      <w:bookmarkStart w:id="0" w:name="_GoBack"/>
+      <w:bookmarkEnd w:id="0"/>
+      <w:r>
         <w:rPr>
           <w:rFonts w:cs="Helvetica"/>
           <w:color w:val="444444"/>
@@ -894,8 +964,12 @@
           <w:szCs w:val="28"/>
           <w:shd w:val="clear" w:color="auto" w:fill="FFFFFF"/>
         </w:rPr>
-      </w:pPr>
-      <w:r>
+        <w:t xml:space="preserve">ame attention. </w:t>
+      </w:r>
+    </w:p>
+    <w:p>
+      <w:pPr>
+        <w:ind w:left="360"/>
         <w:rPr>
           <w:rFonts w:cs="Helvetica"/>
           <w:color w:val="444444"/>
@@ -903,12 +977,8 @@
           <w:szCs w:val="28"/>
           <w:shd w:val="clear" w:color="auto" w:fill="FFFFFF"/>
         </w:rPr>
-        <w:t xml:space="preserve">Since text recognition in OCR is also sequence based problem attention mechanism can be applied for accurate text predictions. </w:t>
-      </w:r>
-    </w:p>
-    <w:p>
-      <w:pPr>
-        <w:ind w:left="360"/>
+      </w:pPr>
+      <w:r>
         <w:rPr>
           <w:rFonts w:cs="Helvetica"/>
           <w:color w:val="444444"/>
@@ -916,8 +986,12 @@
           <w:szCs w:val="28"/>
           <w:shd w:val="clear" w:color="auto" w:fill="FFFFFF"/>
         </w:rPr>
-      </w:pPr>
-      <w:r>
+        <w:t xml:space="preserve">Since text recognition in OCR is also sequence based problem attention mechanism can be applied for accurate text predictions. </w:t>
+      </w:r>
+    </w:p>
+    <w:p>
+      <w:pPr>
+        <w:ind w:left="360"/>
         <w:rPr>
           <w:rFonts w:cs="Helvetica"/>
           <w:color w:val="444444"/>
@@ -925,12 +999,8 @@
           <w:szCs w:val="28"/>
           <w:shd w:val="clear" w:color="auto" w:fill="FFFFFF"/>
         </w:rPr>
-        <w:t xml:space="preserve">The below diagram explains the entire pipeline of Attention based OCR </w:t>
-      </w:r>
-    </w:p>
-    <w:p>
-      <w:pPr>
-        <w:ind w:left="360"/>
+      </w:pPr>
+      <w:r>
         <w:rPr>
           <w:rFonts w:cs="Helvetica"/>
           <w:color w:val="444444"/>
@@ -938,11 +1008,24 @@
           <w:szCs w:val="28"/>
           <w:shd w:val="clear" w:color="auto" w:fill="FFFFFF"/>
         </w:rPr>
+        <w:t xml:space="preserve">The below diagram explains the entire pipeline of Attention based OCR </w:t>
+      </w:r>
+    </w:p>
+    <w:p>
+      <w:pPr>
+        <w:ind w:left="360"/>
+        <w:rPr>
+          <w:rFonts w:cs="Helvetica"/>
+          <w:color w:val="444444"/>
+          <w:sz w:val="28"/>
+          <w:szCs w:val="28"/>
+          <w:shd w:val="clear" w:color="auto" w:fill="FFFFFF"/>
+        </w:rPr>
       </w:pPr>
       <w:r>
         <w:rPr>
           <w:noProof/>
-          <w:lang w:eastAsia="en-GB"/>
+          <w:lang w:val="en-IN" w:eastAsia="en-IN"/>
         </w:rPr>
         <w:drawing>
           <wp:inline distT="0" distB="0" distL="0" distR="0" wp14:anchorId="4945353C" wp14:editId="00DD79A9">
@@ -993,7 +1076,7 @@
 
 <file path=word/numbering.xml><?xml version="1.0" encoding="utf-8"?>
 <w:numbering xmlns:wpc="http://schemas.microsoft.com/office/word/2010/wordprocessingCanvas" xmlns:mc="http://schemas.openxmlformats.org/markup-compatibility/2006" xmlns:o="urn:schemas-microsoft-com:office:office" xmlns:r="http://schemas.openxmlformats.org/officeDocument/2006/relationships" xmlns:m="http://schemas.openxmlformats.org/officeDocument/2006/math" xmlns:v="urn:schemas-microsoft-com:vml" xmlns:wp14="http://schemas.microsoft.com/office/word/2010/wordprocessingDrawing" xmlns:wp="http://schemas.openxmlformats.org/drawingml/2006/wordprocessingDrawing" xmlns:w10="urn:schemas-microsoft-com:office:word" xmlns:w="http://schemas.openxmlformats.org/wordprocessingml/2006/main" xmlns:w14="http://schemas.microsoft.com/office/word/2010/wordml" xmlns:w15="http://schemas.microsoft.com/office/word/2012/wordml" xmlns:wpg="http://schemas.microsoft.com/office/word/2010/wordprocessingGroup" xmlns:wpi="http://schemas.microsoft.com/office/word/2010/wordprocessingInk" xmlns:wne="http://schemas.microsoft.com/office/word/2006/wordml" xmlns:wps="http://schemas.microsoft.com/office/word/2010/wordprocessingShape" mc:Ignorable="w14 w15 wp14">
-  <w:abstractNum w:abstractNumId="0" w15:restartNumberingAfterBreak="0">
+  <w:abstractNum w:abstractNumId="0">
     <w:nsid w:val="6A9779C8"/>
     <w:multiLevelType w:val="hybridMultilevel"/>
     <w:tmpl w:val="B6D48C96"/>
@@ -1082,7 +1165,7 @@
       </w:pPr>
     </w:lvl>
   </w:abstractNum>
-  <w:abstractNum w:abstractNumId="1" w15:restartNumberingAfterBreak="0">
+  <w:abstractNum w:abstractNumId="1">
     <w:nsid w:val="787F0323"/>
     <w:multiLevelType w:val="hybridMultilevel"/>
     <w:tmpl w:val="1E98EE26"/>

</xml_diff>

<commit_message>
Added capstone project documents for project description and data collection
</commit_message>
<xml_diff>
--- a/capstone_docs/Capstone_project.docx
+++ b/capstone_docs/Capstone_project.docx
@@ -952,19 +952,7 @@
           <w:szCs w:val="28"/>
           <w:shd w:val="clear" w:color="auto" w:fill="FFFFFF"/>
         </w:rPr>
-        <w:t>nd of Recurrent Neural Networks. Attention models are generally used to solve neural machine translation problems involving text sentences. Attention models tries to predict the output text by paying attention to few important words in the given input hence the n</w:t>
-      </w:r>
-      <w:bookmarkStart w:id="0" w:name="_GoBack"/>
-      <w:bookmarkEnd w:id="0"/>
-      <w:r>
-        <w:rPr>
-          <w:rFonts w:cs="Helvetica"/>
-          <w:color w:val="444444"/>
-          <w:sz w:val="28"/>
-          <w:szCs w:val="28"/>
-          <w:shd w:val="clear" w:color="auto" w:fill="FFFFFF"/>
-        </w:rPr>
-        <w:t xml:space="preserve">ame attention. </w:t>
+        <w:t xml:space="preserve">nd of Recurrent Neural Networks. Attention models are generally used to solve neural machine translation problems involving text sentences. Attention models tries to predict the output text by paying attention to few important words in the given input hence the name attention. </w:t>
       </w:r>
     </w:p>
     <w:p>
@@ -1062,6 +1050,209 @@
             </a:graphic>
           </wp:inline>
         </w:drawing>
+      </w:r>
+    </w:p>
+    <w:p>
+      <w:pPr>
+        <w:ind w:left="360"/>
+        <w:rPr>
+          <w:rFonts w:cs="Helvetica"/>
+          <w:color w:val="444444"/>
+          <w:sz w:val="28"/>
+          <w:szCs w:val="28"/>
+          <w:shd w:val="clear" w:color="auto" w:fill="FFFFFF"/>
+        </w:rPr>
+      </w:pPr>
+    </w:p>
+    <w:p>
+      <w:pPr>
+        <w:ind w:left="360"/>
+        <w:rPr>
+          <w:rFonts w:cs="Helvetica"/>
+          <w:b/>
+          <w:color w:val="444444"/>
+          <w:sz w:val="28"/>
+          <w:szCs w:val="28"/>
+          <w:shd w:val="clear" w:color="auto" w:fill="FFFFFF"/>
+        </w:rPr>
+      </w:pPr>
+      <w:r>
+        <w:rPr>
+          <w:rFonts w:cs="Helvetica"/>
+          <w:b/>
+          <w:color w:val="444444"/>
+          <w:sz w:val="28"/>
+          <w:szCs w:val="28"/>
+          <w:shd w:val="clear" w:color="auto" w:fill="FFFFFF"/>
+        </w:rPr>
+        <w:lastRenderedPageBreak/>
+        <w:t>Dataset used for Capstone Project</w:t>
+      </w:r>
+    </w:p>
+    <w:p>
+      <w:pPr>
+        <w:ind w:left="360"/>
+        <w:rPr>
+          <w:rFonts w:cs="Helvetica"/>
+          <w:color w:val="444444"/>
+          <w:sz w:val="28"/>
+          <w:szCs w:val="28"/>
+          <w:shd w:val="clear" w:color="auto" w:fill="FFFFFF"/>
+        </w:rPr>
+      </w:pPr>
+      <w:r>
+        <w:rPr>
+          <w:rFonts w:cs="Helvetica"/>
+          <w:color w:val="444444"/>
+          <w:sz w:val="28"/>
+          <w:szCs w:val="28"/>
+          <w:shd w:val="clear" w:color="auto" w:fill="FFFFFF"/>
+        </w:rPr>
+        <w:t>Brno Mobile OCR Dataset</w:t>
+      </w:r>
+      <w:r>
+        <w:rPr>
+          <w:rFonts w:cs="Helvetica"/>
+          <w:color w:val="444444"/>
+          <w:sz w:val="28"/>
+          <w:szCs w:val="28"/>
+          <w:shd w:val="clear" w:color="auto" w:fill="FFFFFF"/>
+        </w:rPr>
+        <w:t>:</w:t>
+      </w:r>
+    </w:p>
+    <w:p>
+      <w:pPr>
+        <w:ind w:left="360"/>
+        <w:rPr>
+          <w:rFonts w:cs="Helvetica"/>
+          <w:color w:val="444444"/>
+          <w:sz w:val="28"/>
+          <w:szCs w:val="28"/>
+          <w:shd w:val="clear" w:color="auto" w:fill="FFFFFF"/>
+        </w:rPr>
+      </w:pPr>
+      <w:r>
+        <w:rPr>
+          <w:rFonts w:cs="Helvetica"/>
+          <w:color w:val="444444"/>
+          <w:sz w:val="28"/>
+          <w:szCs w:val="28"/>
+          <w:shd w:val="clear" w:color="auto" w:fill="FFFFFF"/>
+        </w:rPr>
+        <w:t>Brno Mobile OCR dataset is used for text recognition task. The dataset is collection of images captured by handheld devices like mobile cameras.</w:t>
+      </w:r>
+    </w:p>
+    <w:p>
+      <w:pPr>
+        <w:ind w:left="360"/>
+        <w:rPr>
+          <w:rFonts w:cs="Helvetica"/>
+          <w:color w:val="444444"/>
+          <w:sz w:val="28"/>
+          <w:szCs w:val="28"/>
+          <w:shd w:val="clear" w:color="auto" w:fill="FFFFFF"/>
+        </w:rPr>
+      </w:pPr>
+      <w:r>
+        <w:rPr>
+          <w:rFonts w:cs="Helvetica"/>
+          <w:color w:val="444444"/>
+          <w:sz w:val="28"/>
+          <w:szCs w:val="28"/>
+          <w:shd w:val="clear" w:color="auto" w:fill="FFFFFF"/>
+        </w:rPr>
+        <w:t xml:space="preserve">The dataset is different from existing datasets because of its large collection of images captured by using mobile cameras. </w:t>
+      </w:r>
+    </w:p>
+    <w:p>
+      <w:pPr>
+        <w:ind w:left="360"/>
+        <w:rPr>
+          <w:rFonts w:cs="Helvetica"/>
+          <w:color w:val="444444"/>
+          <w:sz w:val="28"/>
+          <w:szCs w:val="28"/>
+          <w:shd w:val="clear" w:color="auto" w:fill="FFFFFF"/>
+        </w:rPr>
+      </w:pPr>
+      <w:r>
+        <w:rPr>
+          <w:rFonts w:cs="Helvetica"/>
+          <w:color w:val="444444"/>
+          <w:sz w:val="28"/>
+          <w:szCs w:val="28"/>
+          <w:shd w:val="clear" w:color="auto" w:fill="FFFFFF"/>
+        </w:rPr>
+        <w:t>Images that are captured by mobile cameras having non uniform lighting, image blur, strong noise, built in denoising, sharpening.</w:t>
+      </w:r>
+    </w:p>
+    <w:p>
+      <w:pPr>
+        <w:ind w:left="360"/>
+        <w:rPr>
+          <w:rFonts w:cs="Helvetica"/>
+          <w:color w:val="444444"/>
+          <w:sz w:val="28"/>
+          <w:szCs w:val="28"/>
+          <w:shd w:val="clear" w:color="auto" w:fill="FFFFFF"/>
+        </w:rPr>
+      </w:pPr>
+      <w:r>
+        <w:rPr>
+          <w:rFonts w:cs="Helvetica"/>
+          <w:color w:val="444444"/>
+          <w:sz w:val="28"/>
+          <w:szCs w:val="28"/>
+          <w:shd w:val="clear" w:color="auto" w:fill="FFFFFF"/>
+        </w:rPr>
+        <w:t>The main aim of using this dataset is to train a model which will be capable of text recognition on images of various qualities and even on low resolution images.</w:t>
+      </w:r>
+    </w:p>
+    <w:p>
+      <w:pPr>
+        <w:ind w:left="360"/>
+        <w:rPr>
+          <w:rFonts w:cs="Helvetica"/>
+          <w:color w:val="444444"/>
+          <w:sz w:val="28"/>
+          <w:szCs w:val="28"/>
+          <w:shd w:val="clear" w:color="auto" w:fill="FFFFFF"/>
+        </w:rPr>
+      </w:pPr>
+      <w:r>
+        <w:rPr>
+          <w:rFonts w:cs="Helvetica"/>
+          <w:color w:val="444444"/>
+          <w:sz w:val="28"/>
+          <w:szCs w:val="28"/>
+          <w:shd w:val="clear" w:color="auto" w:fill="FFFFFF"/>
+        </w:rPr>
+        <w:t>More details of dataset is available on Data Collection section of capstone project.</w:t>
+      </w:r>
+      <w:bookmarkStart w:id="0" w:name="_GoBack"/>
+      <w:bookmarkEnd w:id="0"/>
+    </w:p>
+    <w:p>
+      <w:pPr>
+        <w:ind w:left="360"/>
+        <w:rPr>
+          <w:rFonts w:cs="Helvetica"/>
+          <w:color w:val="444444"/>
+          <w:sz w:val="28"/>
+          <w:szCs w:val="28"/>
+          <w:shd w:val="clear" w:color="auto" w:fill="FFFFFF"/>
+        </w:rPr>
+      </w:pPr>
+      <w:r>
+        <w:rPr>
+          <w:rFonts w:cs="Helvetica"/>
+          <w:color w:val="444444"/>
+          <w:sz w:val="28"/>
+          <w:szCs w:val="28"/>
+          <w:shd w:val="clear" w:color="auto" w:fill="FFFFFF"/>
+        </w:rPr>
+        <w:tab/>
       </w:r>
     </w:p>
     <w:sectPr>

</xml_diff>